<commit_message>
Especificação da forma comentario
</commit_message>
<xml_diff>
--- a/Documento Especificação comentarios.docx
+++ b/Documento Especificação comentarios.docx
@@ -34,6 +34,14 @@
           <w:szCs w:val="40"/>
         </w:rPr>
       </w:pPr>
+      <w:r>
+        <w:rPr>
+          <w:b/>
+          <w:sz w:val="24"/>
+          <w:szCs w:val="24"/>
+        </w:rPr>
+        <w:t>FLUX.00</w:t>
+      </w:r>
       <w:r>
         <w:rPr>
           <w:noProof/>
@@ -177,6 +185,7 @@
       <w:r>
         <w:rPr>
           <w:noProof/>
+          <w:lang w:eastAsia="pt-PT"/>
         </w:rPr>
         <mc:AlternateContent>
           <mc:Choice Requires="wps">
@@ -388,6 +397,14 @@
       </w:r>
       <w:r>
         <w:rPr>
+          <w:b/>
+          <w:sz w:val="24"/>
+          <w:szCs w:val="24"/>
+        </w:rPr>
+        <w:t xml:space="preserve"> - </w:t>
+      </w:r>
+      <w:r>
+        <w:rPr>
           <w:sz w:val="24"/>
           <w:szCs w:val="40"/>
         </w:rPr>
@@ -417,12 +434,21 @@
       </w:pPr>
       <w:r>
         <w:rPr>
+          <w:b/>
+          <w:sz w:val="24"/>
+          <w:szCs w:val="24"/>
+        </w:rPr>
+        <w:t>FLUX.01</w:t>
+      </w:r>
+      <w:r>
+        <w:rPr>
           <w:noProof/>
+          <w:lang w:eastAsia="pt-PT"/>
         </w:rPr>
         <mc:AlternateContent>
           <mc:Choice Requires="wps">
             <w:drawing>
-              <wp:anchor distT="0" distB="0" distL="114300" distR="114300" simplePos="0" relativeHeight="251661312" behindDoc="0" locked="0" layoutInCell="1" allowOverlap="1" wp14:anchorId="0A2F7DCE" wp14:editId="5AF9F8B0">
+              <wp:anchor distT="0" distB="0" distL="114300" distR="114300" simplePos="0" relativeHeight="251661312" behindDoc="0" locked="0" layoutInCell="1" allowOverlap="1" wp14:anchorId="1EF1E021" wp14:editId="40300577">
                 <wp:simplePos x="0" y="0"/>
                 <wp:positionH relativeFrom="column">
                   <wp:posOffset>2051050</wp:posOffset>
@@ -617,7 +643,7 @@
         <mc:AlternateContent>
           <mc:Choice Requires="wps">
             <w:drawing>
-              <wp:anchor distT="0" distB="0" distL="114300" distR="114300" simplePos="0" relativeHeight="251659264" behindDoc="0" locked="0" layoutInCell="1" allowOverlap="1" wp14:anchorId="1622229F" wp14:editId="3696F10C">
+              <wp:anchor distT="0" distB="0" distL="114300" distR="114300" simplePos="0" relativeHeight="251659264" behindDoc="0" locked="0" layoutInCell="1" allowOverlap="1" wp14:anchorId="0D4E77E8" wp14:editId="165AB24F">
                 <wp:simplePos x="0" y="0"/>
                 <wp:positionH relativeFrom="margin">
                   <wp:posOffset>2051050</wp:posOffset>
@@ -710,6 +736,14 @@
       </w:r>
       <w:r>
         <w:rPr>
+          <w:b/>
+          <w:sz w:val="24"/>
+          <w:szCs w:val="24"/>
+        </w:rPr>
+        <w:t xml:space="preserve"> - </w:t>
+      </w:r>
+      <w:r>
+        <w:rPr>
           <w:sz w:val="24"/>
           <w:szCs w:val="40"/>
         </w:rPr>
@@ -723,6 +757,14 @@
           <w:szCs w:val="40"/>
         </w:rPr>
       </w:pPr>
+      <w:r>
+        <w:rPr>
+          <w:b/>
+          <w:sz w:val="24"/>
+          <w:szCs w:val="24"/>
+        </w:rPr>
+        <w:t xml:space="preserve">FLUX.02 - </w:t>
+      </w:r>
       <w:r>
         <w:rPr>
           <w:sz w:val="24"/>
@@ -1228,6 +1270,7 @@
       <w:r>
         <w:rPr>
           <w:noProof/>
+          <w:lang w:eastAsia="pt-PT"/>
         </w:rPr>
         <mc:AlternateContent>
           <mc:Choice Requires="wps">
@@ -1859,7 +1902,15 @@
                                   <w:sz w:val="22"/>
                                   <w:szCs w:val="22"/>
                                 </w:rPr>
-                                <w:t xml:space="preserve">Comentário com nó de escrita </w:t>
+                                <w:t xml:space="preserve">Comentário com nó de </w:t>
+                              </w:r>
+                              <w:proofErr w:type="gramStart"/>
+                              <w:r>
+                                <w:rPr>
+                                  <w:sz w:val="22"/>
+                                  <w:szCs w:val="22"/>
+                                </w:rPr>
+                                <w:t xml:space="preserve">escrita </w:t>
                               </w:r>
                               <w:r>
                                 <w:rPr>
@@ -1868,6 +1919,7 @@
                                 </w:rPr>
                                 <w:t>associado</w:t>
                               </w:r>
+                              <w:proofErr w:type="gramEnd"/>
                             </w:p>
                           </w:txbxContent>
                         </wps:txbx>
@@ -2132,11 +2184,37 @@
       </w:pPr>
       <w:r>
         <w:rPr>
-          <w:sz w:val="24"/>
-          <w:szCs w:val="40"/>
+          <w:b/>
+          <w:sz w:val="24"/>
+          <w:szCs w:val="24"/>
         </w:rPr>
         <w:lastRenderedPageBreak/>
-        <w:t>A associação de um comentário a um nó é realizada com uma seta a tracejado.</w:t>
+        <w:t xml:space="preserve">FLUX.03 - </w:t>
+      </w:r>
+      <w:bookmarkStart w:id="0" w:name="_GoBack"/>
+      <w:bookmarkEnd w:id="0"/>
+      <w:r>
+        <w:rPr>
+          <w:sz w:val="24"/>
+          <w:szCs w:val="40"/>
+        </w:rPr>
+        <w:t xml:space="preserve">A associação de um comentário a um nó é realizada com uma seta </w:t>
+      </w:r>
+      <w:proofErr w:type="gramStart"/>
+      <w:r>
+        <w:rPr>
+          <w:sz w:val="24"/>
+          <w:szCs w:val="40"/>
+        </w:rPr>
+        <w:t>a tracejado</w:t>
+      </w:r>
+      <w:proofErr w:type="gramEnd"/>
+      <w:r>
+        <w:rPr>
+          <w:sz w:val="24"/>
+          <w:szCs w:val="40"/>
+        </w:rPr>
+        <w:t>.</w:t>
       </w:r>
     </w:p>
     <w:p>
@@ -2568,8 +2646,6 @@
           <w:szCs w:val="40"/>
         </w:rPr>
       </w:pPr>
-      <w:bookmarkStart w:id="0" w:name="_GoBack"/>
-      <w:bookmarkEnd w:id="0"/>
     </w:p>
     <w:p>
       <w:pPr>

</xml_diff>